<commit_message>
modified some files, added some
</commit_message>
<xml_diff>
--- a/Capstone Project Docs/For Print Chapter Template Format 2018/CP Chapter 1_201819.docx
+++ b/Capstone Project Docs/For Print Chapter Template Format 2018/CP Chapter 1_201819.docx
@@ -1,6 +1,6 @@
 
 <file path=word/document.xml><?xml version="1.0" encoding="utf-8"?>
-<w:document xmlns:wpc="http://schemas.microsoft.com/office/word/2010/wordprocessingCanvas" xmlns:cx="http://schemas.microsoft.com/office/drawing/2014/chartex" xmlns:mc="http://schemas.openxmlformats.org/markup-compatibility/2006" xmlns:o="urn:schemas-microsoft-com:office:office" xmlns:r="http://schemas.openxmlformats.org/officeDocument/2006/relationships" xmlns:m="http://schemas.openxmlformats.org/officeDocument/2006/math" xmlns:v="urn:schemas-microsoft-com:vml" xmlns:wp14="http://schemas.microsoft.com/office/word/2010/wordprocessingDrawing" xmlns:wp="http://schemas.openxmlformats.org/drawingml/2006/wordprocessingDrawing" xmlns:w10="urn:schemas-microsoft-com:office:word" xmlns:w="http://schemas.openxmlformats.org/wordprocessingml/2006/main" xmlns:w14="http://schemas.microsoft.com/office/word/2010/wordml" xmlns:w15="http://schemas.microsoft.com/office/word/2012/wordml" xmlns:w16se="http://schemas.microsoft.com/office/word/2015/wordml/symex" xmlns:wpg="http://schemas.microsoft.com/office/word/2010/wordprocessingGroup" xmlns:wpi="http://schemas.microsoft.com/office/word/2010/wordprocessingInk" xmlns:wne="http://schemas.microsoft.com/office/word/2006/wordml" xmlns:wps="http://schemas.microsoft.com/office/word/2010/wordprocessingShape" mc:Ignorable="w14 w15 w16se wp14">
+<w:document xmlns:wpc="http://schemas.microsoft.com/office/word/2010/wordprocessingCanvas" xmlns:cx="http://schemas.microsoft.com/office/drawing/2014/chartex" xmlns:cx1="http://schemas.microsoft.com/office/drawing/2015/9/8/chartex" xmlns:cx2="http://schemas.microsoft.com/office/drawing/2015/10/21/chartex" xmlns:cx3="http://schemas.microsoft.com/office/drawing/2016/5/9/chartex" xmlns:cx4="http://schemas.microsoft.com/office/drawing/2016/5/10/chartex" xmlns:cx5="http://schemas.microsoft.com/office/drawing/2016/5/11/chartex" xmlns:cx6="http://schemas.microsoft.com/office/drawing/2016/5/12/chartex" xmlns:cx7="http://schemas.microsoft.com/office/drawing/2016/5/13/chartex" xmlns:cx8="http://schemas.microsoft.com/office/drawing/2016/5/14/chartex" xmlns:mc="http://schemas.openxmlformats.org/markup-compatibility/2006" xmlns:aink="http://schemas.microsoft.com/office/drawing/2016/ink" xmlns:am3d="http://schemas.microsoft.com/office/drawing/2017/model3d" xmlns:o="urn:schemas-microsoft-com:office:office" xmlns:r="http://schemas.openxmlformats.org/officeDocument/2006/relationships" xmlns:m="http://schemas.openxmlformats.org/officeDocument/2006/math" xmlns:v="urn:schemas-microsoft-com:vml" xmlns:wp14="http://schemas.microsoft.com/office/word/2010/wordprocessingDrawing" xmlns:wp="http://schemas.openxmlformats.org/drawingml/2006/wordprocessingDrawing" xmlns:w10="urn:schemas-microsoft-com:office:word" xmlns:w="http://schemas.openxmlformats.org/wordprocessingml/2006/main" xmlns:w14="http://schemas.microsoft.com/office/word/2010/wordml" xmlns:w15="http://schemas.microsoft.com/office/word/2012/wordml" xmlns:w16cid="http://schemas.microsoft.com/office/word/2016/wordml/cid" xmlns:w16se="http://schemas.microsoft.com/office/word/2015/wordml/symex" xmlns:wpg="http://schemas.microsoft.com/office/word/2010/wordprocessingGroup" xmlns:wpi="http://schemas.microsoft.com/office/word/2010/wordprocessingInk" xmlns:wne="http://schemas.microsoft.com/office/word/2006/wordml" xmlns:wps="http://schemas.microsoft.com/office/word/2010/wordprocessingShape" mc:Ignorable="w14 w15 w16se w16cid wp14">
   <w:body>
     <w:p>
       <w:pPr>
@@ -1421,23 +1421,15 @@
         </w:rPr>
         <w:t xml:space="preserve">  </w:t>
       </w:r>
-      <w:proofErr w:type="gramStart"/>
-      <w:r>
-        <w:rPr>
-          <w:rFonts w:ascii="Arial" w:hAnsi="Arial" w:cs="Arial"/>
-          <w:sz w:val="22"/>
-          <w:szCs w:val="22"/>
-        </w:rPr>
-        <w:t>Furthermore</w:t>
-      </w:r>
-      <w:proofErr w:type="gramEnd"/>
-      <w:r>
-        <w:rPr>
-          <w:rFonts w:ascii="Arial" w:hAnsi="Arial" w:cs="Arial"/>
-          <w:sz w:val="22"/>
-          <w:szCs w:val="22"/>
-        </w:rPr>
-        <w:t xml:space="preserve"> the system does not have an online public access catalog and is not responsible for any unethical act of the students inside the library. On the other hand, the features that the system cannot handle are the anti-theft security of the library and it cannot handle the outsider or visitors who will use the library.   The system does not have an online public access catalog and is not responsible for any unethical act of the students inside the library. On the other hand, the features that the system cannot handle are the anti-theft security of the library and it cannot handle the outsider or visitors who will use the library.</w:t>
+      <w:bookmarkStart w:id="0" w:name="_GoBack"/>
+      <w:bookmarkEnd w:id="0"/>
+      <w:r>
+        <w:rPr>
+          <w:rFonts w:ascii="Arial" w:hAnsi="Arial" w:cs="Arial"/>
+          <w:sz w:val="22"/>
+          <w:szCs w:val="22"/>
+        </w:rPr>
+        <w:t>Furthermore the system does not have an online public access catalog and is not responsible for any unethical act of the students inside the library. On the other hand, the features that the system cannot handle are the anti-theft security of the library and it cannot handle the outsider or visitors who will use the library.   The system does not have an online public access catalog and is not responsible for any unethical act of the students inside the library. On the other hand, the features that the system cannot handle are the anti-theft security of the library and it cannot handle the outsider or visitors who will use the library.</w:t>
       </w:r>
     </w:p>
     <w:p>
@@ -1609,7 +1601,7 @@
 </file>
 
 <file path=word/endnotes.xml><?xml version="1.0" encoding="utf-8"?>
-<w:endnotes xmlns:wpc="http://schemas.microsoft.com/office/word/2010/wordprocessingCanvas" xmlns:cx="http://schemas.microsoft.com/office/drawing/2014/chartex" xmlns:mc="http://schemas.openxmlformats.org/markup-compatibility/2006" xmlns:o="urn:schemas-microsoft-com:office:office" xmlns:r="http://schemas.openxmlformats.org/officeDocument/2006/relationships" xmlns:m="http://schemas.openxmlformats.org/officeDocument/2006/math" xmlns:v="urn:schemas-microsoft-com:vml" xmlns:wp14="http://schemas.microsoft.com/office/word/2010/wordprocessingDrawing" xmlns:wp="http://schemas.openxmlformats.org/drawingml/2006/wordprocessingDrawing" xmlns:w10="urn:schemas-microsoft-com:office:word" xmlns:w="http://schemas.openxmlformats.org/wordprocessingml/2006/main" xmlns:w14="http://schemas.microsoft.com/office/word/2010/wordml" xmlns:w15="http://schemas.microsoft.com/office/word/2012/wordml" xmlns:w16se="http://schemas.microsoft.com/office/word/2015/wordml/symex" xmlns:wpg="http://schemas.microsoft.com/office/word/2010/wordprocessingGroup" xmlns:wpi="http://schemas.microsoft.com/office/word/2010/wordprocessingInk" xmlns:wne="http://schemas.microsoft.com/office/word/2006/wordml" xmlns:wps="http://schemas.microsoft.com/office/word/2010/wordprocessingShape" mc:Ignorable="w14 w15 w16se wp14">
+<w:endnotes xmlns:wpc="http://schemas.microsoft.com/office/word/2010/wordprocessingCanvas" xmlns:cx="http://schemas.microsoft.com/office/drawing/2014/chartex" xmlns:cx1="http://schemas.microsoft.com/office/drawing/2015/9/8/chartex" xmlns:cx2="http://schemas.microsoft.com/office/drawing/2015/10/21/chartex" xmlns:cx3="http://schemas.microsoft.com/office/drawing/2016/5/9/chartex" xmlns:cx4="http://schemas.microsoft.com/office/drawing/2016/5/10/chartex" xmlns:cx5="http://schemas.microsoft.com/office/drawing/2016/5/11/chartex" xmlns:cx6="http://schemas.microsoft.com/office/drawing/2016/5/12/chartex" xmlns:cx7="http://schemas.microsoft.com/office/drawing/2016/5/13/chartex" xmlns:cx8="http://schemas.microsoft.com/office/drawing/2016/5/14/chartex" xmlns:mc="http://schemas.openxmlformats.org/markup-compatibility/2006" xmlns:aink="http://schemas.microsoft.com/office/drawing/2016/ink" xmlns:am3d="http://schemas.microsoft.com/office/drawing/2017/model3d" xmlns:o="urn:schemas-microsoft-com:office:office" xmlns:r="http://schemas.openxmlformats.org/officeDocument/2006/relationships" xmlns:m="http://schemas.openxmlformats.org/officeDocument/2006/math" xmlns:v="urn:schemas-microsoft-com:vml" xmlns:wp14="http://schemas.microsoft.com/office/word/2010/wordprocessingDrawing" xmlns:wp="http://schemas.openxmlformats.org/drawingml/2006/wordprocessingDrawing" xmlns:w10="urn:schemas-microsoft-com:office:word" xmlns:w="http://schemas.openxmlformats.org/wordprocessingml/2006/main" xmlns:w14="http://schemas.microsoft.com/office/word/2010/wordml" xmlns:w15="http://schemas.microsoft.com/office/word/2012/wordml" xmlns:w16cid="http://schemas.microsoft.com/office/word/2016/wordml/cid" xmlns:w16se="http://schemas.microsoft.com/office/word/2015/wordml/symex" xmlns:wpg="http://schemas.microsoft.com/office/word/2010/wordprocessingGroup" xmlns:wpi="http://schemas.microsoft.com/office/word/2010/wordprocessingInk" xmlns:wne="http://schemas.microsoft.com/office/word/2006/wordml" xmlns:wps="http://schemas.microsoft.com/office/word/2010/wordprocessingShape" mc:Ignorable="w14 w15 w16se w16cid wp14">
   <w:endnote w:type="separator" w:id="-1">
     <w:p>
       <w:r>
@@ -1628,7 +1620,7 @@
 </file>
 
 <file path=word/footer1.xml><?xml version="1.0" encoding="utf-8"?>
-<w:ftr xmlns:wpc="http://schemas.microsoft.com/office/word/2010/wordprocessingCanvas" xmlns:cx="http://schemas.microsoft.com/office/drawing/2014/chartex" xmlns:mc="http://schemas.openxmlformats.org/markup-compatibility/2006" xmlns:o="urn:schemas-microsoft-com:office:office" xmlns:r="http://schemas.openxmlformats.org/officeDocument/2006/relationships" xmlns:m="http://schemas.openxmlformats.org/officeDocument/2006/math" xmlns:v="urn:schemas-microsoft-com:vml" xmlns:wp14="http://schemas.microsoft.com/office/word/2010/wordprocessingDrawing" xmlns:wp="http://schemas.openxmlformats.org/drawingml/2006/wordprocessingDrawing" xmlns:w10="urn:schemas-microsoft-com:office:word" xmlns:w="http://schemas.openxmlformats.org/wordprocessingml/2006/main" xmlns:w14="http://schemas.microsoft.com/office/word/2010/wordml" xmlns:w15="http://schemas.microsoft.com/office/word/2012/wordml" xmlns:w16se="http://schemas.microsoft.com/office/word/2015/wordml/symex" xmlns:wpg="http://schemas.microsoft.com/office/word/2010/wordprocessingGroup" xmlns:wpi="http://schemas.microsoft.com/office/word/2010/wordprocessingInk" xmlns:wne="http://schemas.microsoft.com/office/word/2006/wordml" xmlns:wps="http://schemas.microsoft.com/office/word/2010/wordprocessingShape" mc:Ignorable="w14 w15 w16se wp14">
+<w:ftr xmlns:wpc="http://schemas.microsoft.com/office/word/2010/wordprocessingCanvas" xmlns:cx="http://schemas.microsoft.com/office/drawing/2014/chartex" xmlns:cx1="http://schemas.microsoft.com/office/drawing/2015/9/8/chartex" xmlns:cx2="http://schemas.microsoft.com/office/drawing/2015/10/21/chartex" xmlns:cx3="http://schemas.microsoft.com/office/drawing/2016/5/9/chartex" xmlns:cx4="http://schemas.microsoft.com/office/drawing/2016/5/10/chartex" xmlns:cx5="http://schemas.microsoft.com/office/drawing/2016/5/11/chartex" xmlns:cx6="http://schemas.microsoft.com/office/drawing/2016/5/12/chartex" xmlns:cx7="http://schemas.microsoft.com/office/drawing/2016/5/13/chartex" xmlns:cx8="http://schemas.microsoft.com/office/drawing/2016/5/14/chartex" xmlns:mc="http://schemas.openxmlformats.org/markup-compatibility/2006" xmlns:aink="http://schemas.microsoft.com/office/drawing/2016/ink" xmlns:am3d="http://schemas.microsoft.com/office/drawing/2017/model3d" xmlns:o="urn:schemas-microsoft-com:office:office" xmlns:r="http://schemas.openxmlformats.org/officeDocument/2006/relationships" xmlns:m="http://schemas.openxmlformats.org/officeDocument/2006/math" xmlns:v="urn:schemas-microsoft-com:vml" xmlns:wp14="http://schemas.microsoft.com/office/word/2010/wordprocessingDrawing" xmlns:wp="http://schemas.openxmlformats.org/drawingml/2006/wordprocessingDrawing" xmlns:w10="urn:schemas-microsoft-com:office:word" xmlns:w="http://schemas.openxmlformats.org/wordprocessingml/2006/main" xmlns:w14="http://schemas.microsoft.com/office/word/2010/wordml" xmlns:w15="http://schemas.microsoft.com/office/word/2012/wordml" xmlns:w16cid="http://schemas.microsoft.com/office/word/2016/wordml/cid" xmlns:w16se="http://schemas.microsoft.com/office/word/2015/wordml/symex" xmlns:wpg="http://schemas.microsoft.com/office/word/2010/wordprocessingGroup" xmlns:wpi="http://schemas.microsoft.com/office/word/2010/wordprocessingInk" xmlns:wne="http://schemas.microsoft.com/office/word/2006/wordml" xmlns:wps="http://schemas.microsoft.com/office/word/2010/wordprocessingShape" mc:Ignorable="w14 w15 w16se w16cid wp14">
   <w:p>
     <w:pPr>
       <w:pStyle w:val="Footer"/>
@@ -1638,7 +1630,7 @@
 </file>
 
 <file path=word/footer2.xml><?xml version="1.0" encoding="utf-8"?>
-<w:ftr xmlns:wpc="http://schemas.microsoft.com/office/word/2010/wordprocessingCanvas" xmlns:cx="http://schemas.microsoft.com/office/drawing/2014/chartex" xmlns:mc="http://schemas.openxmlformats.org/markup-compatibility/2006" xmlns:o="urn:schemas-microsoft-com:office:office" xmlns:r="http://schemas.openxmlformats.org/officeDocument/2006/relationships" xmlns:m="http://schemas.openxmlformats.org/officeDocument/2006/math" xmlns:v="urn:schemas-microsoft-com:vml" xmlns:wp14="http://schemas.microsoft.com/office/word/2010/wordprocessingDrawing" xmlns:wp="http://schemas.openxmlformats.org/drawingml/2006/wordprocessingDrawing" xmlns:w10="urn:schemas-microsoft-com:office:word" xmlns:w="http://schemas.openxmlformats.org/wordprocessingml/2006/main" xmlns:w14="http://schemas.microsoft.com/office/word/2010/wordml" xmlns:w15="http://schemas.microsoft.com/office/word/2012/wordml" xmlns:w16se="http://schemas.microsoft.com/office/word/2015/wordml/symex" xmlns:wpg="http://schemas.microsoft.com/office/word/2010/wordprocessingGroup" xmlns:wpi="http://schemas.microsoft.com/office/word/2010/wordprocessingInk" xmlns:wne="http://schemas.microsoft.com/office/word/2006/wordml" xmlns:wps="http://schemas.microsoft.com/office/word/2010/wordprocessingShape" mc:Ignorable="w14 w15 w16se wp14">
+<w:ftr xmlns:wpc="http://schemas.microsoft.com/office/word/2010/wordprocessingCanvas" xmlns:cx="http://schemas.microsoft.com/office/drawing/2014/chartex" xmlns:cx1="http://schemas.microsoft.com/office/drawing/2015/9/8/chartex" xmlns:cx2="http://schemas.microsoft.com/office/drawing/2015/10/21/chartex" xmlns:cx3="http://schemas.microsoft.com/office/drawing/2016/5/9/chartex" xmlns:cx4="http://schemas.microsoft.com/office/drawing/2016/5/10/chartex" xmlns:cx5="http://schemas.microsoft.com/office/drawing/2016/5/11/chartex" xmlns:cx6="http://schemas.microsoft.com/office/drawing/2016/5/12/chartex" xmlns:cx7="http://schemas.microsoft.com/office/drawing/2016/5/13/chartex" xmlns:cx8="http://schemas.microsoft.com/office/drawing/2016/5/14/chartex" xmlns:mc="http://schemas.openxmlformats.org/markup-compatibility/2006" xmlns:aink="http://schemas.microsoft.com/office/drawing/2016/ink" xmlns:am3d="http://schemas.microsoft.com/office/drawing/2017/model3d" xmlns:o="urn:schemas-microsoft-com:office:office" xmlns:r="http://schemas.openxmlformats.org/officeDocument/2006/relationships" xmlns:m="http://schemas.openxmlformats.org/officeDocument/2006/math" xmlns:v="urn:schemas-microsoft-com:vml" xmlns:wp14="http://schemas.microsoft.com/office/word/2010/wordprocessingDrawing" xmlns:wp="http://schemas.openxmlformats.org/drawingml/2006/wordprocessingDrawing" xmlns:w10="urn:schemas-microsoft-com:office:word" xmlns:w="http://schemas.openxmlformats.org/wordprocessingml/2006/main" xmlns:w14="http://schemas.microsoft.com/office/word/2010/wordml" xmlns:w15="http://schemas.microsoft.com/office/word/2012/wordml" xmlns:w16cid="http://schemas.microsoft.com/office/word/2016/wordml/cid" xmlns:w16se="http://schemas.microsoft.com/office/word/2015/wordml/symex" xmlns:wpg="http://schemas.microsoft.com/office/word/2010/wordprocessingGroup" xmlns:wpi="http://schemas.microsoft.com/office/word/2010/wordprocessingInk" xmlns:wne="http://schemas.microsoft.com/office/word/2006/wordml" xmlns:wps="http://schemas.microsoft.com/office/word/2010/wordprocessingShape" mc:Ignorable="w14 w15 w16se w16cid wp14">
   <w:bookmarkStart w:id="1" w:name="_Hlk492986245"/>
   <w:bookmarkStart w:id="2" w:name="_Hlk492986246"/>
   <w:bookmarkStart w:id="3" w:name="_Hlk492986247"/>
@@ -1784,7 +1776,7 @@
 </file>
 
 <file path=word/footer3.xml><?xml version="1.0" encoding="utf-8"?>
-<w:ftr xmlns:wpc="http://schemas.microsoft.com/office/word/2010/wordprocessingCanvas" xmlns:cx="http://schemas.microsoft.com/office/drawing/2014/chartex" xmlns:mc="http://schemas.openxmlformats.org/markup-compatibility/2006" xmlns:o="urn:schemas-microsoft-com:office:office" xmlns:r="http://schemas.openxmlformats.org/officeDocument/2006/relationships" xmlns:m="http://schemas.openxmlformats.org/officeDocument/2006/math" xmlns:v="urn:schemas-microsoft-com:vml" xmlns:wp14="http://schemas.microsoft.com/office/word/2010/wordprocessingDrawing" xmlns:wp="http://schemas.openxmlformats.org/drawingml/2006/wordprocessingDrawing" xmlns:w10="urn:schemas-microsoft-com:office:word" xmlns:w="http://schemas.openxmlformats.org/wordprocessingml/2006/main" xmlns:w14="http://schemas.microsoft.com/office/word/2010/wordml" xmlns:w15="http://schemas.microsoft.com/office/word/2012/wordml" xmlns:w16se="http://schemas.microsoft.com/office/word/2015/wordml/symex" xmlns:wpg="http://schemas.microsoft.com/office/word/2010/wordprocessingGroup" xmlns:wpi="http://schemas.microsoft.com/office/word/2010/wordprocessingInk" xmlns:wne="http://schemas.microsoft.com/office/word/2006/wordml" xmlns:wps="http://schemas.microsoft.com/office/word/2010/wordprocessingShape" mc:Ignorable="w14 w15 w16se wp14">
+<w:ftr xmlns:wpc="http://schemas.microsoft.com/office/word/2010/wordprocessingCanvas" xmlns:cx="http://schemas.microsoft.com/office/drawing/2014/chartex" xmlns:cx1="http://schemas.microsoft.com/office/drawing/2015/9/8/chartex" xmlns:cx2="http://schemas.microsoft.com/office/drawing/2015/10/21/chartex" xmlns:cx3="http://schemas.microsoft.com/office/drawing/2016/5/9/chartex" xmlns:cx4="http://schemas.microsoft.com/office/drawing/2016/5/10/chartex" xmlns:cx5="http://schemas.microsoft.com/office/drawing/2016/5/11/chartex" xmlns:cx6="http://schemas.microsoft.com/office/drawing/2016/5/12/chartex" xmlns:cx7="http://schemas.microsoft.com/office/drawing/2016/5/13/chartex" xmlns:cx8="http://schemas.microsoft.com/office/drawing/2016/5/14/chartex" xmlns:mc="http://schemas.openxmlformats.org/markup-compatibility/2006" xmlns:aink="http://schemas.microsoft.com/office/drawing/2016/ink" xmlns:am3d="http://schemas.microsoft.com/office/drawing/2017/model3d" xmlns:o="urn:schemas-microsoft-com:office:office" xmlns:r="http://schemas.openxmlformats.org/officeDocument/2006/relationships" xmlns:m="http://schemas.openxmlformats.org/officeDocument/2006/math" xmlns:v="urn:schemas-microsoft-com:vml" xmlns:wp14="http://schemas.microsoft.com/office/word/2010/wordprocessingDrawing" xmlns:wp="http://schemas.openxmlformats.org/drawingml/2006/wordprocessingDrawing" xmlns:w10="urn:schemas-microsoft-com:office:word" xmlns:w="http://schemas.openxmlformats.org/wordprocessingml/2006/main" xmlns:w14="http://schemas.microsoft.com/office/word/2010/wordml" xmlns:w15="http://schemas.microsoft.com/office/word/2012/wordml" xmlns:w16cid="http://schemas.microsoft.com/office/word/2016/wordml/cid" xmlns:w16se="http://schemas.microsoft.com/office/word/2015/wordml/symex" xmlns:wpg="http://schemas.microsoft.com/office/word/2010/wordprocessingGroup" xmlns:wpi="http://schemas.microsoft.com/office/word/2010/wordprocessingInk" xmlns:wne="http://schemas.microsoft.com/office/word/2006/wordml" xmlns:wps="http://schemas.microsoft.com/office/word/2010/wordprocessingShape" mc:Ignorable="w14 w15 w16se w16cid wp14">
   <w:p>
     <w:pPr>
       <w:pStyle w:val="Footer"/>
@@ -1794,7 +1786,7 @@
 </file>
 
 <file path=word/footnotes.xml><?xml version="1.0" encoding="utf-8"?>
-<w:footnotes xmlns:wpc="http://schemas.microsoft.com/office/word/2010/wordprocessingCanvas" xmlns:cx="http://schemas.microsoft.com/office/drawing/2014/chartex" xmlns:mc="http://schemas.openxmlformats.org/markup-compatibility/2006" xmlns:o="urn:schemas-microsoft-com:office:office" xmlns:r="http://schemas.openxmlformats.org/officeDocument/2006/relationships" xmlns:m="http://schemas.openxmlformats.org/officeDocument/2006/math" xmlns:v="urn:schemas-microsoft-com:vml" xmlns:wp14="http://schemas.microsoft.com/office/word/2010/wordprocessingDrawing" xmlns:wp="http://schemas.openxmlformats.org/drawingml/2006/wordprocessingDrawing" xmlns:w10="urn:schemas-microsoft-com:office:word" xmlns:w="http://schemas.openxmlformats.org/wordprocessingml/2006/main" xmlns:w14="http://schemas.microsoft.com/office/word/2010/wordml" xmlns:w15="http://schemas.microsoft.com/office/word/2012/wordml" xmlns:w16se="http://schemas.microsoft.com/office/word/2015/wordml/symex" xmlns:wpg="http://schemas.microsoft.com/office/word/2010/wordprocessingGroup" xmlns:wpi="http://schemas.microsoft.com/office/word/2010/wordprocessingInk" xmlns:wne="http://schemas.microsoft.com/office/word/2006/wordml" xmlns:wps="http://schemas.microsoft.com/office/word/2010/wordprocessingShape" mc:Ignorable="w14 w15 w16se wp14">
+<w:footnotes xmlns:wpc="http://schemas.microsoft.com/office/word/2010/wordprocessingCanvas" xmlns:cx="http://schemas.microsoft.com/office/drawing/2014/chartex" xmlns:cx1="http://schemas.microsoft.com/office/drawing/2015/9/8/chartex" xmlns:cx2="http://schemas.microsoft.com/office/drawing/2015/10/21/chartex" xmlns:cx3="http://schemas.microsoft.com/office/drawing/2016/5/9/chartex" xmlns:cx4="http://schemas.microsoft.com/office/drawing/2016/5/10/chartex" xmlns:cx5="http://schemas.microsoft.com/office/drawing/2016/5/11/chartex" xmlns:cx6="http://schemas.microsoft.com/office/drawing/2016/5/12/chartex" xmlns:cx7="http://schemas.microsoft.com/office/drawing/2016/5/13/chartex" xmlns:cx8="http://schemas.microsoft.com/office/drawing/2016/5/14/chartex" xmlns:mc="http://schemas.openxmlformats.org/markup-compatibility/2006" xmlns:aink="http://schemas.microsoft.com/office/drawing/2016/ink" xmlns:am3d="http://schemas.microsoft.com/office/drawing/2017/model3d" xmlns:o="urn:schemas-microsoft-com:office:office" xmlns:r="http://schemas.openxmlformats.org/officeDocument/2006/relationships" xmlns:m="http://schemas.openxmlformats.org/officeDocument/2006/math" xmlns:v="urn:schemas-microsoft-com:vml" xmlns:wp14="http://schemas.microsoft.com/office/word/2010/wordprocessingDrawing" xmlns:wp="http://schemas.openxmlformats.org/drawingml/2006/wordprocessingDrawing" xmlns:w10="urn:schemas-microsoft-com:office:word" xmlns:w="http://schemas.openxmlformats.org/wordprocessingml/2006/main" xmlns:w14="http://schemas.microsoft.com/office/word/2010/wordml" xmlns:w15="http://schemas.microsoft.com/office/word/2012/wordml" xmlns:w16cid="http://schemas.microsoft.com/office/word/2016/wordml/cid" xmlns:w16se="http://schemas.microsoft.com/office/word/2015/wordml/symex" xmlns:wpg="http://schemas.microsoft.com/office/word/2010/wordprocessingGroup" xmlns:wpi="http://schemas.microsoft.com/office/word/2010/wordprocessingInk" xmlns:wne="http://schemas.microsoft.com/office/word/2006/wordml" xmlns:wps="http://schemas.microsoft.com/office/word/2010/wordprocessingShape" mc:Ignorable="w14 w15 w16se w16cid wp14">
   <w:footnote w:type="separator" w:id="-1">
     <w:p>
       <w:r>
@@ -1813,7 +1805,7 @@
 </file>
 
 <file path=word/header1.xml><?xml version="1.0" encoding="utf-8"?>
-<w:hdr xmlns:wpc="http://schemas.microsoft.com/office/word/2010/wordprocessingCanvas" xmlns:cx="http://schemas.microsoft.com/office/drawing/2014/chartex" xmlns:mc="http://schemas.openxmlformats.org/markup-compatibility/2006" xmlns:o="urn:schemas-microsoft-com:office:office" xmlns:r="http://schemas.openxmlformats.org/officeDocument/2006/relationships" xmlns:m="http://schemas.openxmlformats.org/officeDocument/2006/math" xmlns:v="urn:schemas-microsoft-com:vml" xmlns:wp14="http://schemas.microsoft.com/office/word/2010/wordprocessingDrawing" xmlns:wp="http://schemas.openxmlformats.org/drawingml/2006/wordprocessingDrawing" xmlns:w10="urn:schemas-microsoft-com:office:word" xmlns:w="http://schemas.openxmlformats.org/wordprocessingml/2006/main" xmlns:w14="http://schemas.microsoft.com/office/word/2010/wordml" xmlns:w15="http://schemas.microsoft.com/office/word/2012/wordml" xmlns:w16se="http://schemas.microsoft.com/office/word/2015/wordml/symex" xmlns:wpg="http://schemas.microsoft.com/office/word/2010/wordprocessingGroup" xmlns:wpi="http://schemas.microsoft.com/office/word/2010/wordprocessingInk" xmlns:wne="http://schemas.microsoft.com/office/word/2006/wordml" xmlns:wps="http://schemas.microsoft.com/office/word/2010/wordprocessingShape" mc:Ignorable="w14 w15 w16se wp14">
+<w:hdr xmlns:wpc="http://schemas.microsoft.com/office/word/2010/wordprocessingCanvas" xmlns:cx="http://schemas.microsoft.com/office/drawing/2014/chartex" xmlns:cx1="http://schemas.microsoft.com/office/drawing/2015/9/8/chartex" xmlns:cx2="http://schemas.microsoft.com/office/drawing/2015/10/21/chartex" xmlns:cx3="http://schemas.microsoft.com/office/drawing/2016/5/9/chartex" xmlns:cx4="http://schemas.microsoft.com/office/drawing/2016/5/10/chartex" xmlns:cx5="http://schemas.microsoft.com/office/drawing/2016/5/11/chartex" xmlns:cx6="http://schemas.microsoft.com/office/drawing/2016/5/12/chartex" xmlns:cx7="http://schemas.microsoft.com/office/drawing/2016/5/13/chartex" xmlns:cx8="http://schemas.microsoft.com/office/drawing/2016/5/14/chartex" xmlns:mc="http://schemas.openxmlformats.org/markup-compatibility/2006" xmlns:aink="http://schemas.microsoft.com/office/drawing/2016/ink" xmlns:am3d="http://schemas.microsoft.com/office/drawing/2017/model3d" xmlns:o="urn:schemas-microsoft-com:office:office" xmlns:r="http://schemas.openxmlformats.org/officeDocument/2006/relationships" xmlns:m="http://schemas.openxmlformats.org/officeDocument/2006/math" xmlns:v="urn:schemas-microsoft-com:vml" xmlns:wp14="http://schemas.microsoft.com/office/word/2010/wordprocessingDrawing" xmlns:wp="http://schemas.openxmlformats.org/drawingml/2006/wordprocessingDrawing" xmlns:w10="urn:schemas-microsoft-com:office:word" xmlns:w="http://schemas.openxmlformats.org/wordprocessingml/2006/main" xmlns:w14="http://schemas.microsoft.com/office/word/2010/wordml" xmlns:w15="http://schemas.microsoft.com/office/word/2012/wordml" xmlns:w16cid="http://schemas.microsoft.com/office/word/2016/wordml/cid" xmlns:w16se="http://schemas.microsoft.com/office/word/2015/wordml/symex" xmlns:wpg="http://schemas.microsoft.com/office/word/2010/wordprocessingGroup" xmlns:wpi="http://schemas.microsoft.com/office/word/2010/wordprocessingInk" xmlns:wne="http://schemas.microsoft.com/office/word/2006/wordml" xmlns:wps="http://schemas.microsoft.com/office/word/2010/wordprocessingShape" mc:Ignorable="w14 w15 w16se w16cid wp14">
   <w:p>
     <w:pPr>
       <w:pStyle w:val="Header"/>
@@ -1845,14 +1837,12 @@
 </file>
 
 <file path=word/header2.xml><?xml version="1.0" encoding="utf-8"?>
-<w:hdr xmlns:wpc="http://schemas.microsoft.com/office/word/2010/wordprocessingCanvas" xmlns:cx="http://schemas.microsoft.com/office/drawing/2014/chartex" xmlns:mc="http://schemas.openxmlformats.org/markup-compatibility/2006" xmlns:o="urn:schemas-microsoft-com:office:office" xmlns:r="http://schemas.openxmlformats.org/officeDocument/2006/relationships" xmlns:m="http://schemas.openxmlformats.org/officeDocument/2006/math" xmlns:v="urn:schemas-microsoft-com:vml" xmlns:wp14="http://schemas.microsoft.com/office/word/2010/wordprocessingDrawing" xmlns:wp="http://schemas.openxmlformats.org/drawingml/2006/wordprocessingDrawing" xmlns:w10="urn:schemas-microsoft-com:office:word" xmlns:w="http://schemas.openxmlformats.org/wordprocessingml/2006/main" xmlns:w14="http://schemas.microsoft.com/office/word/2010/wordml" xmlns:w15="http://schemas.microsoft.com/office/word/2012/wordml" xmlns:w16se="http://schemas.microsoft.com/office/word/2015/wordml/symex" xmlns:wpg="http://schemas.microsoft.com/office/word/2010/wordprocessingGroup" xmlns:wpi="http://schemas.microsoft.com/office/word/2010/wordprocessingInk" xmlns:wne="http://schemas.microsoft.com/office/word/2006/wordml" xmlns:wps="http://schemas.microsoft.com/office/word/2010/wordprocessingShape" mc:Ignorable="w14 w15 w16se wp14">
+<w:hdr xmlns:wpc="http://schemas.microsoft.com/office/word/2010/wordprocessingCanvas" xmlns:cx="http://schemas.microsoft.com/office/drawing/2014/chartex" xmlns:cx1="http://schemas.microsoft.com/office/drawing/2015/9/8/chartex" xmlns:cx2="http://schemas.microsoft.com/office/drawing/2015/10/21/chartex" xmlns:cx3="http://schemas.microsoft.com/office/drawing/2016/5/9/chartex" xmlns:cx4="http://schemas.microsoft.com/office/drawing/2016/5/10/chartex" xmlns:cx5="http://schemas.microsoft.com/office/drawing/2016/5/11/chartex" xmlns:cx6="http://schemas.microsoft.com/office/drawing/2016/5/12/chartex" xmlns:cx7="http://schemas.microsoft.com/office/drawing/2016/5/13/chartex" xmlns:cx8="http://schemas.microsoft.com/office/drawing/2016/5/14/chartex" xmlns:mc="http://schemas.openxmlformats.org/markup-compatibility/2006" xmlns:aink="http://schemas.microsoft.com/office/drawing/2016/ink" xmlns:am3d="http://schemas.microsoft.com/office/drawing/2017/model3d" xmlns:o="urn:schemas-microsoft-com:office:office" xmlns:r="http://schemas.openxmlformats.org/officeDocument/2006/relationships" xmlns:m="http://schemas.openxmlformats.org/officeDocument/2006/math" xmlns:v="urn:schemas-microsoft-com:vml" xmlns:wp14="http://schemas.microsoft.com/office/word/2010/wordprocessingDrawing" xmlns:wp="http://schemas.openxmlformats.org/drawingml/2006/wordprocessingDrawing" xmlns:w10="urn:schemas-microsoft-com:office:word" xmlns:w="http://schemas.openxmlformats.org/wordprocessingml/2006/main" xmlns:w14="http://schemas.microsoft.com/office/word/2010/wordml" xmlns:w15="http://schemas.microsoft.com/office/word/2012/wordml" xmlns:w16cid="http://schemas.microsoft.com/office/word/2016/wordml/cid" xmlns:w16se="http://schemas.microsoft.com/office/word/2015/wordml/symex" xmlns:wpg="http://schemas.microsoft.com/office/word/2010/wordprocessingGroup" xmlns:wpi="http://schemas.microsoft.com/office/word/2010/wordprocessingInk" xmlns:wne="http://schemas.microsoft.com/office/word/2006/wordml" xmlns:wps="http://schemas.microsoft.com/office/word/2010/wordprocessingShape" mc:Ignorable="w14 w15 w16se w16cid wp14">
   <w:p>
     <w:pPr>
       <w:pStyle w:val="Header"/>
       <w:ind w:right="360"/>
     </w:pPr>
-    <w:bookmarkStart w:id="0" w:name="_GoBack"/>
-    <w:bookmarkEnd w:id="0"/>
     <w:r>
       <w:rPr>
         <w:noProof/>
@@ -2463,7 +2453,7 @@
 </file>
 
 <file path=word/header3.xml><?xml version="1.0" encoding="utf-8"?>
-<w:hdr xmlns:wpc="http://schemas.microsoft.com/office/word/2010/wordprocessingCanvas" xmlns:cx="http://schemas.microsoft.com/office/drawing/2014/chartex" xmlns:mc="http://schemas.openxmlformats.org/markup-compatibility/2006" xmlns:o="urn:schemas-microsoft-com:office:office" xmlns:r="http://schemas.openxmlformats.org/officeDocument/2006/relationships" xmlns:m="http://schemas.openxmlformats.org/officeDocument/2006/math" xmlns:v="urn:schemas-microsoft-com:vml" xmlns:wp14="http://schemas.microsoft.com/office/word/2010/wordprocessingDrawing" xmlns:wp="http://schemas.openxmlformats.org/drawingml/2006/wordprocessingDrawing" xmlns:w10="urn:schemas-microsoft-com:office:word" xmlns:w="http://schemas.openxmlformats.org/wordprocessingml/2006/main" xmlns:w14="http://schemas.microsoft.com/office/word/2010/wordml" xmlns:w15="http://schemas.microsoft.com/office/word/2012/wordml" xmlns:w16se="http://schemas.microsoft.com/office/word/2015/wordml/symex" xmlns:wpg="http://schemas.microsoft.com/office/word/2010/wordprocessingGroup" xmlns:wpi="http://schemas.microsoft.com/office/word/2010/wordprocessingInk" xmlns:wne="http://schemas.microsoft.com/office/word/2006/wordml" xmlns:wps="http://schemas.microsoft.com/office/word/2010/wordprocessingShape" mc:Ignorable="w14 w15 w16se wp14">
+<w:hdr xmlns:wpc="http://schemas.microsoft.com/office/word/2010/wordprocessingCanvas" xmlns:cx="http://schemas.microsoft.com/office/drawing/2014/chartex" xmlns:cx1="http://schemas.microsoft.com/office/drawing/2015/9/8/chartex" xmlns:cx2="http://schemas.microsoft.com/office/drawing/2015/10/21/chartex" xmlns:cx3="http://schemas.microsoft.com/office/drawing/2016/5/9/chartex" xmlns:cx4="http://schemas.microsoft.com/office/drawing/2016/5/10/chartex" xmlns:cx5="http://schemas.microsoft.com/office/drawing/2016/5/11/chartex" xmlns:cx6="http://schemas.microsoft.com/office/drawing/2016/5/12/chartex" xmlns:cx7="http://schemas.microsoft.com/office/drawing/2016/5/13/chartex" xmlns:cx8="http://schemas.microsoft.com/office/drawing/2016/5/14/chartex" xmlns:mc="http://schemas.openxmlformats.org/markup-compatibility/2006" xmlns:aink="http://schemas.microsoft.com/office/drawing/2016/ink" xmlns:am3d="http://schemas.microsoft.com/office/drawing/2017/model3d" xmlns:o="urn:schemas-microsoft-com:office:office" xmlns:r="http://schemas.openxmlformats.org/officeDocument/2006/relationships" xmlns:m="http://schemas.openxmlformats.org/officeDocument/2006/math" xmlns:v="urn:schemas-microsoft-com:vml" xmlns:wp14="http://schemas.microsoft.com/office/word/2010/wordprocessingDrawing" xmlns:wp="http://schemas.openxmlformats.org/drawingml/2006/wordprocessingDrawing" xmlns:w10="urn:schemas-microsoft-com:office:word" xmlns:w="http://schemas.openxmlformats.org/wordprocessingml/2006/main" xmlns:w14="http://schemas.microsoft.com/office/word/2010/wordml" xmlns:w15="http://schemas.microsoft.com/office/word/2012/wordml" xmlns:w16cid="http://schemas.microsoft.com/office/word/2016/wordml/cid" xmlns:w16se="http://schemas.microsoft.com/office/word/2015/wordml/symex" xmlns:wpg="http://schemas.microsoft.com/office/word/2010/wordprocessingGroup" xmlns:wpi="http://schemas.microsoft.com/office/word/2010/wordprocessingInk" xmlns:wne="http://schemas.microsoft.com/office/word/2006/wordml" xmlns:wps="http://schemas.microsoft.com/office/word/2010/wordprocessingShape" mc:Ignorable="w14 w15 w16se w16cid wp14">
   <w:p>
     <w:pPr>
       <w:pStyle w:val="Header"/>
@@ -2473,7 +2463,7 @@
 </file>
 
 <file path=word/numbering.xml><?xml version="1.0" encoding="utf-8"?>
-<w:numbering xmlns:wpc="http://schemas.microsoft.com/office/word/2010/wordprocessingCanvas" xmlns:cx="http://schemas.microsoft.com/office/drawing/2014/chartex" xmlns:mc="http://schemas.openxmlformats.org/markup-compatibility/2006" xmlns:o="urn:schemas-microsoft-com:office:office" xmlns:r="http://schemas.openxmlformats.org/officeDocument/2006/relationships" xmlns:m="http://schemas.openxmlformats.org/officeDocument/2006/math" xmlns:v="urn:schemas-microsoft-com:vml" xmlns:wp14="http://schemas.microsoft.com/office/word/2010/wordprocessingDrawing" xmlns:wp="http://schemas.openxmlformats.org/drawingml/2006/wordprocessingDrawing" xmlns:w10="urn:schemas-microsoft-com:office:word" xmlns:w="http://schemas.openxmlformats.org/wordprocessingml/2006/main" xmlns:w14="http://schemas.microsoft.com/office/word/2010/wordml" xmlns:w15="http://schemas.microsoft.com/office/word/2012/wordml" xmlns:w16se="http://schemas.microsoft.com/office/word/2015/wordml/symex" xmlns:wpg="http://schemas.microsoft.com/office/word/2010/wordprocessingGroup" xmlns:wpi="http://schemas.microsoft.com/office/word/2010/wordprocessingInk" xmlns:wne="http://schemas.microsoft.com/office/word/2006/wordml" xmlns:wps="http://schemas.microsoft.com/office/word/2010/wordprocessingShape" mc:Ignorable="w14 w15 w16se wp14">
+<w:numbering xmlns:wpc="http://schemas.microsoft.com/office/word/2010/wordprocessingCanvas" xmlns:cx="http://schemas.microsoft.com/office/drawing/2014/chartex" xmlns:cx1="http://schemas.microsoft.com/office/drawing/2015/9/8/chartex" xmlns:cx2="http://schemas.microsoft.com/office/drawing/2015/10/21/chartex" xmlns:cx3="http://schemas.microsoft.com/office/drawing/2016/5/9/chartex" xmlns:cx4="http://schemas.microsoft.com/office/drawing/2016/5/10/chartex" xmlns:cx5="http://schemas.microsoft.com/office/drawing/2016/5/11/chartex" xmlns:cx6="http://schemas.microsoft.com/office/drawing/2016/5/12/chartex" xmlns:cx7="http://schemas.microsoft.com/office/drawing/2016/5/13/chartex" xmlns:cx8="http://schemas.microsoft.com/office/drawing/2016/5/14/chartex" xmlns:mc="http://schemas.openxmlformats.org/markup-compatibility/2006" xmlns:aink="http://schemas.microsoft.com/office/drawing/2016/ink" xmlns:am3d="http://schemas.microsoft.com/office/drawing/2017/model3d" xmlns:o="urn:schemas-microsoft-com:office:office" xmlns:r="http://schemas.openxmlformats.org/officeDocument/2006/relationships" xmlns:m="http://schemas.openxmlformats.org/officeDocument/2006/math" xmlns:v="urn:schemas-microsoft-com:vml" xmlns:wp14="http://schemas.microsoft.com/office/word/2010/wordprocessingDrawing" xmlns:wp="http://schemas.openxmlformats.org/drawingml/2006/wordprocessingDrawing" xmlns:w10="urn:schemas-microsoft-com:office:word" xmlns:w="http://schemas.openxmlformats.org/wordprocessingml/2006/main" xmlns:w14="http://schemas.microsoft.com/office/word/2010/wordml" xmlns:w15="http://schemas.microsoft.com/office/word/2012/wordml" xmlns:w16cid="http://schemas.microsoft.com/office/word/2016/wordml/cid" xmlns:w16se="http://schemas.microsoft.com/office/word/2015/wordml/symex" xmlns:wpg="http://schemas.microsoft.com/office/word/2010/wordprocessingGroup" xmlns:wpi="http://schemas.microsoft.com/office/word/2010/wordprocessingInk" xmlns:wne="http://schemas.microsoft.com/office/word/2006/wordml" xmlns:wps="http://schemas.microsoft.com/office/word/2010/wordprocessingShape" mc:Ignorable="w14 w15 w16se w16cid wp14">
   <w:abstractNum w:abstractNumId="0" w15:restartNumberingAfterBreak="0">
     <w:nsid w:val="415F250B"/>
     <w:multiLevelType w:val="hybridMultilevel"/>
@@ -2914,7 +2904,7 @@
 </file>
 
 <file path=word/styles.xml><?xml version="1.0" encoding="utf-8"?>
-<w:styles xmlns:mc="http://schemas.openxmlformats.org/markup-compatibility/2006" xmlns:r="http://schemas.openxmlformats.org/officeDocument/2006/relationships" xmlns:w="http://schemas.openxmlformats.org/wordprocessingml/2006/main" xmlns:w14="http://schemas.microsoft.com/office/word/2010/wordml" xmlns:w15="http://schemas.microsoft.com/office/word/2012/wordml" xmlns:w16se="http://schemas.microsoft.com/office/word/2015/wordml/symex" mc:Ignorable="w14 w15 w16se">
+<w:styles xmlns:mc="http://schemas.openxmlformats.org/markup-compatibility/2006" xmlns:r="http://schemas.openxmlformats.org/officeDocument/2006/relationships" xmlns:w="http://schemas.openxmlformats.org/wordprocessingml/2006/main" xmlns:w14="http://schemas.microsoft.com/office/word/2010/wordml" xmlns:w15="http://schemas.microsoft.com/office/word/2012/wordml" xmlns:w16cid="http://schemas.microsoft.com/office/word/2016/wordml/cid" xmlns:w16se="http://schemas.microsoft.com/office/word/2015/wordml/symex" mc:Ignorable="w14 w15 w16se w16cid">
   <w:docDefaults>
     <w:rPrDefault>
       <w:rPr>
@@ -2924,7 +2914,7 @@
     </w:rPrDefault>
     <w:pPrDefault/>
   </w:docDefaults>
-  <w:latentStyles w:defLockedState="0" w:defUIPriority="99" w:defSemiHidden="0" w:defUnhideWhenUsed="0" w:defQFormat="0" w:count="371">
+  <w:latentStyles w:defLockedState="0" w:defUIPriority="99" w:defSemiHidden="0" w:defUnhideWhenUsed="0" w:defQFormat="0" w:count="375">
     <w:lsdException w:name="Normal" w:uiPriority="0" w:qFormat="1"/>
     <w:lsdException w:name="heading 1" w:uiPriority="9" w:qFormat="1"/>
     <w:lsdException w:name="heading 2" w:semiHidden="1" w:uiPriority="9" w:unhideWhenUsed="1" w:qFormat="1"/>
@@ -3030,7 +3020,6 @@
     <w:lsdException w:name="HTML Sample" w:semiHidden="1" w:unhideWhenUsed="1"/>
     <w:lsdException w:name="HTML Typewriter" w:semiHidden="1" w:unhideWhenUsed="1"/>
     <w:lsdException w:name="HTML Variable" w:semiHidden="1" w:unhideWhenUsed="1"/>
-    <w:lsdException w:name="Normal Table" w:semiHidden="1" w:unhideWhenUsed="1"/>
     <w:lsdException w:name="annotation subject" w:semiHidden="1" w:unhideWhenUsed="1"/>
     <w:lsdException w:name="No List" w:semiHidden="1" w:unhideWhenUsed="1"/>
     <w:lsdException w:name="Outline List 1" w:semiHidden="1" w:unhideWhenUsed="1"/>
@@ -3074,10 +3063,8 @@
     <w:lsdException w:name="Table Elegant" w:semiHidden="1" w:unhideWhenUsed="1"/>
     <w:lsdException w:name="Table Professional" w:semiHidden="1" w:unhideWhenUsed="1"/>
     <w:lsdException w:name="Table Subtle 1" w:semiHidden="1" w:unhideWhenUsed="1"/>
-    <w:lsdException w:name="Table Subtle 2" w:semiHidden="1" w:unhideWhenUsed="1"/>
     <w:lsdException w:name="Table Web 1" w:semiHidden="1" w:unhideWhenUsed="1"/>
     <w:lsdException w:name="Table Web 2" w:semiHidden="1" w:unhideWhenUsed="1"/>
-    <w:lsdException w:name="Table Web 3" w:semiHidden="1" w:unhideWhenUsed="1"/>
     <w:lsdException w:name="Balloon Text" w:semiHidden="1" w:unhideWhenUsed="1"/>
     <w:lsdException w:name="Table Grid" w:uiPriority="39"/>
     <w:lsdException w:name="Table Theme" w:semiHidden="1" w:unhideWhenUsed="1"/>
@@ -3296,6 +3283,10 @@
     <w:lsdException w:name="List Table 5 Dark Accent 6" w:uiPriority="50"/>
     <w:lsdException w:name="List Table 6 Colorful Accent 6" w:uiPriority="51"/>
     <w:lsdException w:name="List Table 7 Colorful Accent 6" w:uiPriority="52"/>
+    <w:lsdException w:name="Mention" w:semiHidden="1" w:unhideWhenUsed="1"/>
+    <w:lsdException w:name="Smart Hyperlink" w:semiHidden="1" w:unhideWhenUsed="1"/>
+    <w:lsdException w:name="Hashtag" w:semiHidden="1" w:unhideWhenUsed="1"/>
+    <w:lsdException w:name="Unresolved Mention" w:semiHidden="1" w:unhideWhenUsed="1"/>
   </w:latentStyles>
   <w:style w:type="paragraph" w:default="1" w:styleId="Normal">
     <w:name w:val="Normal"/>

</xml_diff>

<commit_message>
Finished the 3 chapters
</commit_message>
<xml_diff>
--- a/Capstone Project Docs/For Print Chapter Template Format 2018/CP Chapter 1_201819.docx
+++ b/Capstone Project Docs/For Print Chapter Template Format 2018/CP Chapter 1_201819.docx
@@ -379,15 +379,7 @@
           <w:sz w:val="22"/>
           <w:szCs w:val="22"/>
         </w:rPr>
-        <w:t xml:space="preserve"> </w:t>
-      </w:r>
-      <w:r>
-        <w:rPr>
-          <w:rFonts w:ascii="Arial" w:hAnsi="Arial" w:cs="Arial"/>
-          <w:sz w:val="22"/>
-          <w:szCs w:val="22"/>
-        </w:rPr>
-        <w:t xml:space="preserve">People, including teenage students, would </w:t>
+        <w:t xml:space="preserve"> People, including teenage students, would </w:t>
       </w:r>
       <w:r>
         <w:rPr>
@@ -1564,37 +1556,7 @@
           <w:szCs w:val="22"/>
           <w:shd w:val="clear" w:color="auto" w:fill="FFFFFF"/>
         </w:rPr>
-        <w:t xml:space="preserve">access verification module and the voting module where the voter is going to vote based on the choices of candidates provided by the admin user in the system. The said module also allows the voter to review his/her ballot before casting it.  There are also </w:t>
-      </w:r>
-      <w:r>
-        <w:rPr>
-          <w:rFonts w:ascii="Arial" w:hAnsi="Arial" w:cs="Arial"/>
-          <w:color w:val="000000"/>
-          <w:sz w:val="22"/>
-          <w:szCs w:val="22"/>
-          <w:shd w:val="clear" w:color="auto" w:fill="FFFFFF"/>
-        </w:rPr>
-        <w:t xml:space="preserve">additional </w:t>
-      </w:r>
-      <w:r>
-        <w:rPr>
-          <w:rFonts w:ascii="Arial" w:hAnsi="Arial" w:cs="Arial"/>
-          <w:color w:val="000000"/>
-          <w:sz w:val="22"/>
-          <w:szCs w:val="22"/>
-          <w:shd w:val="clear" w:color="auto" w:fill="FFFFFF"/>
-        </w:rPr>
-        <w:t>optional functional units for the two types of users</w:t>
-      </w:r>
-      <w:r>
-        <w:rPr>
-          <w:rFonts w:ascii="Arial" w:hAnsi="Arial" w:cs="Arial"/>
-          <w:color w:val="000000"/>
-          <w:sz w:val="22"/>
-          <w:szCs w:val="22"/>
-          <w:shd w:val="clear" w:color="auto" w:fill="FFFFFF"/>
-        </w:rPr>
-        <w:t xml:space="preserve">, the backup module for the Admin Side which is a backup of data which can be imported or dumped in the system. </w:t>
+        <w:t xml:space="preserve">access verification module and the voting module where the voter is going to vote based on the choices of candidates provided by the admin user in the system. The said module also allows the voter to review his/her ballot before casting it.  </w:t>
       </w:r>
       <w:r>
         <w:rPr>
@@ -1746,42 +1708,6 @@
     <w:p>
       <w:pPr>
         <w:pStyle w:val="Title"/>
-        <w:jc w:val="both"/>
-        <w:rPr>
-          <w:rFonts w:ascii="Arial" w:hAnsi="Arial" w:cs="Arial"/>
-          <w:color w:val="000000"/>
-          <w:sz w:val="22"/>
-          <w:szCs w:val="22"/>
-        </w:rPr>
-      </w:pPr>
-    </w:p>
-    <w:p>
-      <w:pPr>
-        <w:pStyle w:val="Title"/>
-        <w:jc w:val="both"/>
-        <w:rPr>
-          <w:rFonts w:ascii="Arial" w:hAnsi="Arial" w:cs="Arial"/>
-          <w:color w:val="000000"/>
-          <w:sz w:val="22"/>
-          <w:szCs w:val="22"/>
-        </w:rPr>
-      </w:pPr>
-    </w:p>
-    <w:p>
-      <w:pPr>
-        <w:pStyle w:val="Title"/>
-        <w:jc w:val="both"/>
-        <w:rPr>
-          <w:rFonts w:ascii="Arial" w:hAnsi="Arial" w:cs="Arial"/>
-          <w:color w:val="000000"/>
-          <w:sz w:val="22"/>
-          <w:szCs w:val="22"/>
-        </w:rPr>
-      </w:pPr>
-    </w:p>
-    <w:p>
-      <w:pPr>
-        <w:pStyle w:val="Title"/>
         <w:spacing w:line="480" w:lineRule="auto"/>
         <w:jc w:val="both"/>
         <w:rPr>
@@ -1907,7 +1833,6 @@
           <w:sz w:val="22"/>
           <w:szCs w:val="22"/>
         </w:rPr>
-        <w:lastRenderedPageBreak/>
         <w:t xml:space="preserve">General Objective.  </w:t>
       </w:r>
       <w:r>
@@ -2034,6 +1959,7 @@
           <w:sz w:val="22"/>
           <w:szCs w:val="22"/>
         </w:rPr>
+        <w:lastRenderedPageBreak/>
         <w:t>To determine the problems encountered in the existing (present) system;</w:t>
       </w:r>
     </w:p>
@@ -2217,14 +2143,7 @@
         <w:rPr>
           <w:rFonts w:ascii="Arial" w:hAnsi="Arial" w:cs="Arial"/>
         </w:rPr>
-        <w:t xml:space="preserve"> Let the voters vote in a ballot generated by the system, choosing the candidates from the choices provided by the election committee in the </w:t>
-      </w:r>
-      <w:r>
-        <w:rPr>
-          <w:rFonts w:ascii="Arial" w:hAnsi="Arial" w:cs="Arial"/>
-        </w:rPr>
-        <w:lastRenderedPageBreak/>
-        <w:t xml:space="preserve">system, and enable them to review their votes before sending it </w:t>
+        <w:t xml:space="preserve"> Let the voters vote in a ballot generated by the system, choosing the candidates from the choices provided by the election committee in the system, and enable them to review their votes before sending it </w:t>
       </w:r>
       <w:r>
         <w:rPr>
@@ -2378,6 +2297,8 @@
         </w:rPr>
         <w:t>Scope and Limitations</w:t>
       </w:r>
+      <w:bookmarkStart w:id="0" w:name="_GoBack"/>
+      <w:bookmarkEnd w:id="0"/>
     </w:p>
     <w:p>
       <w:pPr>
@@ -2394,27 +2315,6 @@
       <w:r>
         <w:rPr>
           <w:rFonts w:ascii="Arial" w:hAnsi="Arial" w:cs="Arial"/>
-          <w:sz w:val="22"/>
-          <w:szCs w:val="22"/>
-        </w:rPr>
-        <w:t>Educational institutions have been using a manual library system for the past many years. This section presents the scope and limitations of the project.</w:t>
-      </w:r>
-    </w:p>
-    <w:p>
-      <w:pPr>
-        <w:pStyle w:val="Title"/>
-        <w:spacing w:line="480" w:lineRule="auto"/>
-        <w:ind w:firstLine="720"/>
-        <w:jc w:val="both"/>
-        <w:rPr>
-          <w:rFonts w:ascii="Arial" w:hAnsi="Arial" w:cs="Arial"/>
-          <w:sz w:val="22"/>
-          <w:szCs w:val="22"/>
-        </w:rPr>
-      </w:pPr>
-      <w:r>
-        <w:rPr>
-          <w:rFonts w:ascii="Arial" w:hAnsi="Arial" w:cs="Arial"/>
           <w:b/>
           <w:sz w:val="22"/>
           <w:szCs w:val="22"/>
@@ -2485,8 +2385,6 @@
         </w:rPr>
         <w:t xml:space="preserve"> regarding the mentioned types of elections</w:t>
       </w:r>
-      <w:bookmarkStart w:id="0" w:name="_GoBack"/>
-      <w:bookmarkEnd w:id="0"/>
       <w:r>
         <w:rPr>
           <w:rFonts w:ascii="Arial" w:hAnsi="Arial" w:cs="Arial"/>
@@ -2619,6 +2517,30 @@
           <w:szCs w:val="22"/>
         </w:rPr>
         <w:t xml:space="preserve"> not responsible for any leak of password or other sensitive data if the users fail to comply with the condition above.</w:t>
+      </w:r>
+      <w:r>
+        <w:rPr>
+          <w:rFonts w:ascii="Arial" w:hAnsi="Arial" w:cs="Arial"/>
+          <w:sz w:val="22"/>
+          <w:szCs w:val="22"/>
+        </w:rPr>
+        <w:t xml:space="preserve"> </w:t>
+      </w:r>
+      <w:r>
+        <w:rPr>
+          <w:rFonts w:ascii="Arial" w:hAnsi="Arial" w:cs="Arial"/>
+          <w:sz w:val="22"/>
+          <w:szCs w:val="22"/>
+        </w:rPr>
+        <w:t xml:space="preserve">Lastly, since the </w:t>
+      </w:r>
+      <w:r>
+        <w:rPr>
+          <w:rFonts w:ascii="Arial" w:hAnsi="Arial" w:cs="Arial"/>
+          <w:sz w:val="22"/>
+          <w:szCs w:val="22"/>
+        </w:rPr>
+        <w:t>system is computer-based, the clients may experience inconvenience when there is a brownout in their area.</w:t>
       </w:r>
     </w:p>
     <w:sectPr>

</xml_diff>